<commit_message>
Edited Static Content for Jesse
</commit_message>
<xml_diff>
--- a/Static Text Content.docx
+++ b/Static Text Content.docx
@@ -1,6 +1,6 @@
 
 <file path=word/document.xml><?xml version="1.0" encoding="utf-8"?>
-<w:document xmlns:wpc="http://schemas.microsoft.com/office/word/2010/wordprocessingCanvas" xmlns:cx="http://schemas.microsoft.com/office/drawing/2014/chartex" xmlns:cx1="http://schemas.microsoft.com/office/drawing/2015/9/8/chartex" xmlns:cx2="http://schemas.microsoft.com/office/drawing/2015/10/21/chartex" xmlns:mc="http://schemas.openxmlformats.org/markup-compatibility/2006" xmlns:o="urn:schemas-microsoft-com:office:office" xmlns:r="http://schemas.openxmlformats.org/officeDocument/2006/relationships" xmlns:m="http://schemas.openxmlformats.org/officeDocument/2006/math" xmlns:v="urn:schemas-microsoft-com:vml" xmlns:wp14="http://schemas.microsoft.com/office/word/2010/wordprocessingDrawing" xmlns:wp="http://schemas.openxmlformats.org/drawingml/2006/wordprocessingDrawing" xmlns:w10="urn:schemas-microsoft-com:office:word" xmlns:w="http://schemas.openxmlformats.org/wordprocessingml/2006/main" xmlns:w14="http://schemas.microsoft.com/office/word/2010/wordml" xmlns:w15="http://schemas.microsoft.com/office/word/2012/wordml" xmlns:w16se="http://schemas.microsoft.com/office/word/2015/wordml/symex" xmlns:wpg="http://schemas.microsoft.com/office/word/2010/wordprocessingGroup" xmlns:wpi="http://schemas.microsoft.com/office/word/2010/wordprocessingInk" xmlns:wne="http://schemas.microsoft.com/office/word/2006/wordml" xmlns:wps="http://schemas.microsoft.com/office/word/2010/wordprocessingShape" mc:Ignorable="w14 w15 w16se wp14">
+<w:document xmlns:wpc="http://schemas.microsoft.com/office/word/2010/wordprocessingCanvas" xmlns:cx="http://schemas.microsoft.com/office/drawing/2014/chartex" xmlns:cx1="http://schemas.microsoft.com/office/drawing/2015/9/8/chartex" xmlns:cx2="http://schemas.microsoft.com/office/drawing/2015/10/21/chartex" xmlns:cx3="http://schemas.microsoft.com/office/drawing/2016/5/9/chartex" xmlns:cx4="http://schemas.microsoft.com/office/drawing/2016/5/10/chartex" xmlns:cx5="http://schemas.microsoft.com/office/drawing/2016/5/11/chartex" xmlns:cx6="http://schemas.microsoft.com/office/drawing/2016/5/12/chartex" xmlns:cx7="http://schemas.microsoft.com/office/drawing/2016/5/13/chartex" xmlns:cx8="http://schemas.microsoft.com/office/drawing/2016/5/14/chartex" xmlns:mc="http://schemas.openxmlformats.org/markup-compatibility/2006" xmlns:aink="http://schemas.microsoft.com/office/drawing/2016/ink" xmlns:am3d="http://schemas.microsoft.com/office/drawing/2017/model3d" xmlns:o="urn:schemas-microsoft-com:office:office" xmlns:r="http://schemas.openxmlformats.org/officeDocument/2006/relationships" xmlns:m="http://schemas.openxmlformats.org/officeDocument/2006/math" xmlns:v="urn:schemas-microsoft-com:vml" xmlns:wp14="http://schemas.microsoft.com/office/word/2010/wordprocessingDrawing" xmlns:wp="http://schemas.openxmlformats.org/drawingml/2006/wordprocessingDrawing" xmlns:w10="urn:schemas-microsoft-com:office:word" xmlns:w="http://schemas.openxmlformats.org/wordprocessingml/2006/main" xmlns:w14="http://schemas.microsoft.com/office/word/2010/wordml" xmlns:w15="http://schemas.microsoft.com/office/word/2012/wordml" xmlns:w16cid="http://schemas.microsoft.com/office/word/2016/wordml/cid" xmlns:w16se="http://schemas.microsoft.com/office/word/2015/wordml/symex" xmlns:wpg="http://schemas.microsoft.com/office/word/2010/wordprocessingGroup" xmlns:wpi="http://schemas.microsoft.com/office/word/2010/wordprocessingInk" xmlns:wne="http://schemas.microsoft.com/office/word/2006/wordml" xmlns:wps="http://schemas.microsoft.com/office/word/2010/wordprocessingShape" mc:Ignorable="w14 w15 w16se w16cid wp14">
   <w:body>
     <w:p>
       <w:pPr>
@@ -173,7 +173,7 @@
           <w:color w:val="000000"/>
           <w:lang w:eastAsia="en-AU"/>
         </w:rPr>
-        <w:t xml:space="preserve">(* Sixty minute sessions are reserved for students who have undertaken a </w:t>
+        <w:t xml:space="preserve">(* </w:t>
       </w:r>
       <w:proofErr w:type="gramStart"/>
       <w:r>
@@ -182,7 +182,7 @@
           <w:color w:val="000000"/>
           <w:lang w:eastAsia="en-AU"/>
         </w:rPr>
-        <w:t>thirty minute</w:t>
+        <w:t>Sixty minute</w:t>
       </w:r>
       <w:proofErr w:type="gramEnd"/>
       <w:r>
@@ -191,7 +191,7 @@
           <w:color w:val="000000"/>
           <w:lang w:eastAsia="en-AU"/>
         </w:rPr>
-        <w:t xml:space="preserve"> session with the school in the previous three months, though exceptions may apply).</w:t>
+        <w:t xml:space="preserve"> sessions are reserved for students who have undertaken a thirty minute session with the school in the previous three months, though exceptions may apply).</w:t>
       </w:r>
     </w:p>
     <w:p>
@@ -466,23 +466,13 @@
         <w:t xml:space="preserve">Six </w:t>
       </w:r>
       <w:proofErr w:type="spellStart"/>
-      <w:proofErr w:type="gramStart"/>
-      <w:r>
-        <w:rPr>
-          <w:rFonts w:ascii="Arial" w:eastAsia="Times New Roman" w:hAnsi="Arial" w:cs="Arial"/>
-          <w:color w:val="000000"/>
-          <w:lang w:eastAsia="en-AU"/>
-        </w:rPr>
-        <w:t>years</w:t>
-      </w:r>
-      <w:proofErr w:type="gramEnd"/>
-      <w:r>
-        <w:rPr>
-          <w:rFonts w:ascii="Arial" w:eastAsia="Times New Roman" w:hAnsi="Arial" w:cs="Arial"/>
-          <w:color w:val="000000"/>
-          <w:lang w:eastAsia="en-AU"/>
-        </w:rPr>
-        <w:t xml:space="preserve"> experience</w:t>
+      <w:r>
+        <w:rPr>
+          <w:rFonts w:ascii="Arial" w:eastAsia="Times New Roman" w:hAnsi="Arial" w:cs="Arial"/>
+          <w:color w:val="000000"/>
+          <w:lang w:eastAsia="en-AU"/>
+        </w:rPr>
+        <w:t>years experience</w:t>
       </w:r>
       <w:proofErr w:type="spellEnd"/>
     </w:p>
@@ -585,23 +575,13 @@
         <w:t xml:space="preserve">Seven </w:t>
       </w:r>
       <w:proofErr w:type="spellStart"/>
-      <w:proofErr w:type="gramStart"/>
-      <w:r>
-        <w:rPr>
-          <w:rFonts w:ascii="Arial" w:eastAsia="Times New Roman" w:hAnsi="Arial" w:cs="Arial"/>
-          <w:color w:val="000000"/>
-          <w:lang w:eastAsia="en-AU"/>
-        </w:rPr>
-        <w:t>years</w:t>
-      </w:r>
-      <w:proofErr w:type="gramEnd"/>
-      <w:r>
-        <w:rPr>
-          <w:rFonts w:ascii="Arial" w:eastAsia="Times New Roman" w:hAnsi="Arial" w:cs="Arial"/>
-          <w:color w:val="000000"/>
-          <w:lang w:eastAsia="en-AU"/>
-        </w:rPr>
-        <w:t xml:space="preserve"> experience</w:t>
+      <w:r>
+        <w:rPr>
+          <w:rFonts w:ascii="Arial" w:eastAsia="Times New Roman" w:hAnsi="Arial" w:cs="Arial"/>
+          <w:color w:val="000000"/>
+          <w:lang w:eastAsia="en-AU"/>
+        </w:rPr>
+        <w:t>years experience</w:t>
       </w:r>
       <w:proofErr w:type="spellEnd"/>
     </w:p>
@@ -745,23 +725,13 @@
         <w:t xml:space="preserve">Ten </w:t>
       </w:r>
       <w:proofErr w:type="spellStart"/>
-      <w:proofErr w:type="gramStart"/>
-      <w:r>
-        <w:rPr>
-          <w:rFonts w:ascii="Arial" w:eastAsia="Times New Roman" w:hAnsi="Arial" w:cs="Arial"/>
-          <w:color w:val="000000"/>
-          <w:lang w:eastAsia="en-AU"/>
-        </w:rPr>
-        <w:t>years</w:t>
-      </w:r>
-      <w:proofErr w:type="gramEnd"/>
-      <w:r>
-        <w:rPr>
-          <w:rFonts w:ascii="Arial" w:eastAsia="Times New Roman" w:hAnsi="Arial" w:cs="Arial"/>
-          <w:color w:val="000000"/>
-          <w:lang w:eastAsia="en-AU"/>
-        </w:rPr>
-        <w:t xml:space="preserve"> experience</w:t>
+      <w:r>
+        <w:rPr>
+          <w:rFonts w:ascii="Arial" w:eastAsia="Times New Roman" w:hAnsi="Arial" w:cs="Arial"/>
+          <w:color w:val="000000"/>
+          <w:lang w:eastAsia="en-AU"/>
+        </w:rPr>
+        <w:t>years experience</w:t>
       </w:r>
       <w:proofErr w:type="spellEnd"/>
     </w:p>
@@ -888,23 +858,13 @@
         <w:t xml:space="preserve">Six </w:t>
       </w:r>
       <w:proofErr w:type="spellStart"/>
-      <w:proofErr w:type="gramStart"/>
-      <w:r>
-        <w:rPr>
-          <w:rFonts w:ascii="Arial" w:eastAsia="Times New Roman" w:hAnsi="Arial" w:cs="Arial"/>
-          <w:color w:val="000000"/>
-          <w:lang w:eastAsia="en-AU"/>
-        </w:rPr>
-        <w:t>years</w:t>
-      </w:r>
-      <w:proofErr w:type="gramEnd"/>
-      <w:r>
-        <w:rPr>
-          <w:rFonts w:ascii="Arial" w:eastAsia="Times New Roman" w:hAnsi="Arial" w:cs="Arial"/>
-          <w:color w:val="000000"/>
-          <w:lang w:eastAsia="en-AU"/>
-        </w:rPr>
-        <w:t xml:space="preserve"> experience</w:t>
+      <w:r>
+        <w:rPr>
+          <w:rFonts w:ascii="Arial" w:eastAsia="Times New Roman" w:hAnsi="Arial" w:cs="Arial"/>
+          <w:color w:val="000000"/>
+          <w:lang w:eastAsia="en-AU"/>
+        </w:rPr>
+        <w:t>years experience</w:t>
       </w:r>
       <w:proofErr w:type="spellEnd"/>
     </w:p>
@@ -954,6 +914,35 @@
       </w:pPr>
       <w:r>
         <w:rPr>
+          <w:rFonts w:ascii="Times New Roman" w:eastAsia="Times New Roman" w:hAnsi="Times New Roman" w:cs="Times New Roman"/>
+          <w:sz w:val="24"/>
+          <w:szCs w:val="24"/>
+          <w:lang w:eastAsia="en-AU"/>
+        </w:rPr>
+        <w:t>B</w:t>
+      </w:r>
+      <w:r>
+        <w:rPr>
+          <w:rFonts w:ascii="Times New Roman" w:eastAsia="Times New Roman" w:hAnsi="Times New Roman" w:cs="Times New Roman" w:hint="eastAsia"/>
+          <w:sz w:val="24"/>
+          <w:szCs w:val="24"/>
+          <w:lang w:eastAsia="en-AU"/>
+        </w:rPr>
+        <w:t>efore:</w:t>
+      </w:r>
+    </w:p>
+    <w:p>
+      <w:pPr>
+        <w:spacing w:after="0" w:line="240" w:lineRule="auto"/>
+        <w:rPr>
+          <w:rFonts w:ascii="Times New Roman" w:eastAsia="Times New Roman" w:hAnsi="Times New Roman" w:cs="Times New Roman"/>
+          <w:sz w:val="24"/>
+          <w:szCs w:val="24"/>
+          <w:lang w:eastAsia="en-AU"/>
+        </w:rPr>
+      </w:pPr>
+      <w:r>
+        <w:rPr>
           <w:rFonts w:ascii="Arial" w:eastAsia="Times New Roman" w:hAnsi="Arial" w:cs="Arial"/>
           <w:color w:val="000000"/>
           <w:lang w:eastAsia="en-AU"/>
@@ -1025,23 +1014,13 @@
         <w:t xml:space="preserve">Ten </w:t>
       </w:r>
       <w:proofErr w:type="spellStart"/>
-      <w:proofErr w:type="gramStart"/>
-      <w:r>
-        <w:rPr>
-          <w:rFonts w:ascii="Arial" w:eastAsia="Times New Roman" w:hAnsi="Arial" w:cs="Arial"/>
-          <w:color w:val="000000"/>
-          <w:lang w:eastAsia="en-AU"/>
-        </w:rPr>
-        <w:t>years</w:t>
-      </w:r>
-      <w:proofErr w:type="gramEnd"/>
-      <w:r>
-        <w:rPr>
-          <w:rFonts w:ascii="Arial" w:eastAsia="Times New Roman" w:hAnsi="Arial" w:cs="Arial"/>
-          <w:color w:val="000000"/>
-          <w:lang w:eastAsia="en-AU"/>
-        </w:rPr>
-        <w:t xml:space="preserve"> experience</w:t>
+      <w:r>
+        <w:rPr>
+          <w:rFonts w:ascii="Arial" w:eastAsia="Times New Roman" w:hAnsi="Arial" w:cs="Arial"/>
+          <w:color w:val="000000"/>
+          <w:lang w:eastAsia="en-AU"/>
+        </w:rPr>
+        <w:t>years experience</w:t>
       </w:r>
       <w:proofErr w:type="spellEnd"/>
     </w:p>
@@ -1104,105 +1083,1064 @@
     </w:p>
     <w:p>
       <w:pPr>
-        <w:spacing w:after="0" w:line="240" w:lineRule="auto"/>
-        <w:rPr>
-          <w:rFonts w:ascii="Times New Roman" w:eastAsia="Times New Roman" w:hAnsi="Times New Roman" w:cs="Times New Roman"/>
-          <w:sz w:val="24"/>
-          <w:szCs w:val="24"/>
-          <w:lang w:eastAsia="en-AU"/>
-        </w:rPr>
-      </w:pPr>
-      <w:r>
-        <w:rPr>
-          <w:rFonts w:ascii="Arial" w:eastAsia="Times New Roman" w:hAnsi="Arial" w:cs="Arial"/>
-          <w:color w:val="000000"/>
-          <w:lang w:eastAsia="en-AU"/>
-        </w:rPr>
-        <w:t>‘Terms and Conditions’</w:t>
-      </w:r>
-    </w:p>
-    <w:p>
-      <w:pPr>
-        <w:spacing w:after="0" w:line="240" w:lineRule="auto"/>
-        <w:rPr>
-          <w:rFonts w:ascii="Times New Roman" w:eastAsia="Times New Roman" w:hAnsi="Times New Roman" w:cs="Times New Roman"/>
-          <w:sz w:val="24"/>
-          <w:szCs w:val="24"/>
-          <w:lang w:eastAsia="en-AU"/>
-        </w:rPr>
-      </w:pPr>
-    </w:p>
-    <w:p>
-      <w:pPr>
-        <w:spacing w:after="0" w:line="240" w:lineRule="auto"/>
-        <w:rPr>
-          <w:rFonts w:ascii="Times New Roman" w:eastAsia="Times New Roman" w:hAnsi="Times New Roman" w:cs="Times New Roman"/>
-          <w:sz w:val="24"/>
-          <w:szCs w:val="24"/>
-          <w:lang w:eastAsia="en-AU"/>
-        </w:rPr>
-      </w:pPr>
-      <w:r>
-        <w:rPr>
-          <w:rFonts w:ascii="Arial" w:eastAsia="Times New Roman" w:hAnsi="Arial" w:cs="Arial"/>
-          <w:color w:val="000000"/>
-          <w:lang w:eastAsia="en-AU"/>
-        </w:rPr>
-        <w:t>Pinelands Music School will do its best to provide a safe and comfortable environment for our students to learn in, as well as provide the best possible experience and training available.</w:t>
-      </w:r>
-    </w:p>
-    <w:p>
-      <w:pPr>
-        <w:spacing w:after="0" w:line="240" w:lineRule="auto"/>
-        <w:rPr>
-          <w:rFonts w:ascii="Times New Roman" w:eastAsia="Times New Roman" w:hAnsi="Times New Roman" w:cs="Times New Roman"/>
-          <w:sz w:val="24"/>
-          <w:szCs w:val="24"/>
-          <w:lang w:eastAsia="en-AU"/>
-        </w:rPr>
-      </w:pPr>
-    </w:p>
-    <w:p>
-      <w:pPr>
-        <w:spacing w:after="0" w:line="240" w:lineRule="auto"/>
-        <w:rPr>
-          <w:rFonts w:ascii="Times New Roman" w:eastAsia="Times New Roman" w:hAnsi="Times New Roman" w:cs="Times New Roman"/>
-          <w:sz w:val="24"/>
-          <w:szCs w:val="24"/>
-          <w:lang w:eastAsia="en-AU"/>
-        </w:rPr>
-      </w:pPr>
-      <w:r>
-        <w:rPr>
-          <w:rFonts w:ascii="Arial" w:eastAsia="Times New Roman" w:hAnsi="Arial" w:cs="Arial"/>
-          <w:color w:val="000000"/>
-          <w:lang w:eastAsia="en-AU"/>
-        </w:rPr>
-        <w:t xml:space="preserve">It is expected that students will attend lessons punctually and prepared to learn, including (but not limited to): respectable appearance, a positive attitude, and any required materials (music books, private instruments, </w:t>
-      </w:r>
-      <w:proofErr w:type="spellStart"/>
-      <w:r>
-        <w:rPr>
-          <w:rFonts w:ascii="Arial" w:eastAsia="Times New Roman" w:hAnsi="Arial" w:cs="Arial"/>
-          <w:color w:val="000000"/>
-          <w:lang w:eastAsia="en-AU"/>
-        </w:rPr>
-        <w:t>etc</w:t>
-      </w:r>
-      <w:proofErr w:type="spellEnd"/>
-      <w:r>
-        <w:rPr>
-          <w:rFonts w:ascii="Arial" w:eastAsia="Times New Roman" w:hAnsi="Arial" w:cs="Arial"/>
-          <w:color w:val="000000"/>
-          <w:lang w:eastAsia="en-AU"/>
-        </w:rPr>
-        <w:t>).</w:t>
-      </w:r>
-    </w:p>
-    <w:p>
+        <w:spacing w:after="240" w:line="240" w:lineRule="auto"/>
+        <w:rPr>
+          <w:rFonts w:ascii="Times New Roman" w:eastAsia="Times New Roman" w:hAnsi="Times New Roman" w:cs="Times New Roman" w:hint="eastAsia"/>
+          <w:sz w:val="24"/>
+          <w:szCs w:val="24"/>
+          <w:lang w:eastAsia="en-AU"/>
+        </w:rPr>
+      </w:pPr>
+      <w:r>
+        <w:rPr>
+          <w:rFonts w:ascii="Times New Roman" w:eastAsia="Times New Roman" w:hAnsi="Times New Roman" w:cs="Times New Roman" w:hint="eastAsia"/>
+          <w:sz w:val="24"/>
+          <w:szCs w:val="24"/>
+          <w:lang w:eastAsia="en-AU"/>
+        </w:rPr>
+        <w:t>After:</w:t>
+      </w:r>
+    </w:p>
+    <w:p>
+      <w:pPr>
+        <w:spacing w:after="240" w:line="240" w:lineRule="auto"/>
+        <w:rPr>
+          <w:rFonts w:ascii="Times New Roman" w:eastAsia="Times New Roman" w:hAnsi="Times New Roman" w:cs="Times New Roman"/>
+          <w:sz w:val="20"/>
+          <w:szCs w:val="20"/>
+          <w:lang w:eastAsia="en-AU"/>
+        </w:rPr>
+      </w:pPr>
+      <w:r>
+        <w:rPr>
+          <w:rFonts w:ascii="Times New Roman" w:eastAsia="Times New Roman" w:hAnsi="Times New Roman" w:cs="Times New Roman"/>
+          <w:sz w:val="20"/>
+          <w:szCs w:val="20"/>
+          <w:lang w:eastAsia="en-AU"/>
+        </w:rPr>
+        <w:t>{</w:t>
+      </w:r>
       <w:bookmarkStart w:id="0" w:name="_GoBack"/>
       <w:bookmarkEnd w:id="0"/>
     </w:p>
+    <w:p>
+      <w:pPr>
+        <w:spacing w:after="240" w:line="240" w:lineRule="auto"/>
+        <w:rPr>
+          <w:rFonts w:ascii="Times New Roman" w:eastAsia="Times New Roman" w:hAnsi="Times New Roman" w:cs="Times New Roman"/>
+          <w:sz w:val="20"/>
+          <w:szCs w:val="20"/>
+          <w:lang w:eastAsia="en-AU"/>
+        </w:rPr>
+      </w:pPr>
+      <w:r>
+        <w:rPr>
+          <w:rFonts w:ascii="Times New Roman" w:eastAsia="Times New Roman" w:hAnsi="Times New Roman" w:cs="Times New Roman"/>
+          <w:sz w:val="20"/>
+          <w:szCs w:val="20"/>
+          <w:lang w:eastAsia="en-AU"/>
+        </w:rPr>
+        <w:t xml:space="preserve">    "FirstName": "</w:t>
+      </w:r>
+      <w:r>
+        <w:rPr>
+          <w:rFonts w:ascii="Arial" w:eastAsia="Times New Roman" w:hAnsi="Arial" w:cs="Arial"/>
+          <w:color w:val="000000"/>
+          <w:lang w:eastAsia="en-AU"/>
+        </w:rPr>
+        <w:t>Matthew</w:t>
+      </w:r>
+      <w:r>
+        <w:rPr>
+          <w:rFonts w:ascii="Times New Roman" w:eastAsia="Times New Roman" w:hAnsi="Times New Roman" w:cs="Times New Roman"/>
+          <w:sz w:val="20"/>
+          <w:szCs w:val="20"/>
+          <w:lang w:eastAsia="en-AU"/>
+        </w:rPr>
+        <w:t>",</w:t>
+      </w:r>
+    </w:p>
+    <w:p>
+      <w:pPr>
+        <w:spacing w:after="240" w:line="240" w:lineRule="auto"/>
+        <w:rPr>
+          <w:rFonts w:ascii="Times New Roman" w:eastAsia="Times New Roman" w:hAnsi="Times New Roman" w:cs="Times New Roman"/>
+          <w:sz w:val="20"/>
+          <w:szCs w:val="20"/>
+          <w:lang w:eastAsia="en-AU"/>
+        </w:rPr>
+      </w:pPr>
+      <w:r>
+        <w:rPr>
+          <w:rFonts w:ascii="Times New Roman" w:eastAsia="Times New Roman" w:hAnsi="Times New Roman" w:cs="Times New Roman"/>
+          <w:sz w:val="20"/>
+          <w:szCs w:val="20"/>
+          <w:lang w:eastAsia="en-AU"/>
+        </w:rPr>
+        <w:t xml:space="preserve">    "LastName": "</w:t>
+      </w:r>
+      <w:r>
+        <w:rPr>
+          <w:rFonts w:ascii="Arial" w:eastAsia="Times New Roman" w:hAnsi="Arial" w:cs="Arial"/>
+          <w:color w:val="000000"/>
+          <w:lang w:eastAsia="en-AU"/>
+        </w:rPr>
+        <w:t xml:space="preserve"> </w:t>
+      </w:r>
+      <w:proofErr w:type="spellStart"/>
+      <w:r>
+        <w:rPr>
+          <w:rFonts w:ascii="Arial" w:eastAsia="Times New Roman" w:hAnsi="Arial" w:cs="Arial"/>
+          <w:color w:val="000000"/>
+          <w:lang w:eastAsia="en-AU"/>
+        </w:rPr>
+        <w:t>Adrienson</w:t>
+      </w:r>
+      <w:proofErr w:type="spellEnd"/>
+      <w:r>
+        <w:rPr>
+          <w:rFonts w:ascii="Arial" w:eastAsia="Times New Roman" w:hAnsi="Arial" w:cs="Arial"/>
+          <w:color w:val="000000"/>
+          <w:lang w:eastAsia="en-AU"/>
+        </w:rPr>
+        <w:t>’</w:t>
+      </w:r>
+      <w:r>
+        <w:rPr>
+          <w:rFonts w:ascii="Times New Roman" w:eastAsia="Times New Roman" w:hAnsi="Times New Roman" w:cs="Times New Roman"/>
+          <w:sz w:val="20"/>
+          <w:szCs w:val="20"/>
+          <w:lang w:eastAsia="en-AU"/>
+        </w:rPr>
+        <w:t>",</w:t>
+      </w:r>
+    </w:p>
+    <w:p>
+      <w:pPr>
+        <w:spacing w:after="240" w:line="240" w:lineRule="auto"/>
+        <w:rPr>
+          <w:rFonts w:ascii="Times New Roman" w:eastAsia="Times New Roman" w:hAnsi="Times New Roman" w:cs="Times New Roman"/>
+          <w:sz w:val="20"/>
+          <w:szCs w:val="20"/>
+          <w:lang w:eastAsia="en-AU"/>
+        </w:rPr>
+      </w:pPr>
+      <w:r>
+        <w:rPr>
+          <w:rFonts w:ascii="Times New Roman" w:eastAsia="Times New Roman" w:hAnsi="Times New Roman" w:cs="Times New Roman"/>
+          <w:sz w:val="20"/>
+          <w:szCs w:val="20"/>
+          <w:lang w:eastAsia="en-AU"/>
+        </w:rPr>
+        <w:t xml:space="preserve">    "Gender": "Male",</w:t>
+      </w:r>
+    </w:p>
+    <w:p>
+      <w:pPr>
+        <w:spacing w:after="240" w:line="240" w:lineRule="auto"/>
+        <w:rPr>
+          <w:rFonts w:ascii="Times New Roman" w:eastAsia="Times New Roman" w:hAnsi="Times New Roman" w:cs="Times New Roman"/>
+          <w:sz w:val="20"/>
+          <w:szCs w:val="20"/>
+          <w:lang w:eastAsia="en-AU"/>
+        </w:rPr>
+      </w:pPr>
+      <w:r>
+        <w:rPr>
+          <w:rFonts w:ascii="Times New Roman" w:eastAsia="Times New Roman" w:hAnsi="Times New Roman" w:cs="Times New Roman"/>
+          <w:sz w:val="20"/>
+          <w:szCs w:val="20"/>
+          <w:lang w:eastAsia="en-AU"/>
+        </w:rPr>
+        <w:t xml:space="preserve">    "Address": "</w:t>
+      </w:r>
+      <w:r>
+        <w:rPr>
+          <w:rFonts w:ascii="Times New Roman" w:eastAsia="Times New Roman" w:hAnsi="Times New Roman" w:cs="Times New Roman"/>
+          <w:sz w:val="20"/>
+          <w:szCs w:val="20"/>
+          <w:lang w:eastAsia="en-AU"/>
+        </w:rPr>
+        <w:t xml:space="preserve"> </w:t>
+      </w:r>
+      <w:r>
+        <w:rPr>
+          <w:rFonts w:ascii="Times New Roman" w:eastAsia="Times New Roman" w:hAnsi="Times New Roman" w:cs="Times New Roman"/>
+          <w:sz w:val="20"/>
+          <w:szCs w:val="20"/>
+          <w:lang w:eastAsia="en-AU"/>
+        </w:rPr>
+        <w:t>Insert</w:t>
+      </w:r>
+      <w:r>
+        <w:rPr>
+          <w:rFonts w:ascii="Times New Roman" w:eastAsia="Times New Roman" w:hAnsi="Times New Roman" w:cs="Times New Roman"/>
+          <w:sz w:val="20"/>
+          <w:szCs w:val="20"/>
+          <w:lang w:eastAsia="en-AU"/>
+        </w:rPr>
+        <w:t xml:space="preserve"> Fake</w:t>
+      </w:r>
+      <w:r>
+        <w:rPr>
+          <w:rFonts w:ascii="Times New Roman" w:eastAsia="Times New Roman" w:hAnsi="Times New Roman" w:cs="Times New Roman"/>
+          <w:sz w:val="20"/>
+          <w:szCs w:val="20"/>
+          <w:lang w:eastAsia="en-AU"/>
+        </w:rPr>
+        <w:t xml:space="preserve"> </w:t>
+      </w:r>
+      <w:r>
+        <w:rPr>
+          <w:rFonts w:ascii="Times New Roman" w:eastAsia="Times New Roman" w:hAnsi="Times New Roman" w:cs="Times New Roman"/>
+          <w:sz w:val="20"/>
+          <w:szCs w:val="20"/>
+          <w:lang w:eastAsia="en-AU"/>
+        </w:rPr>
+        <w:t>Address</w:t>
+      </w:r>
+      <w:r>
+        <w:rPr>
+          <w:rFonts w:ascii="Times New Roman" w:eastAsia="Times New Roman" w:hAnsi="Times New Roman" w:cs="Times New Roman"/>
+          <w:sz w:val="20"/>
+          <w:szCs w:val="20"/>
+          <w:lang w:eastAsia="en-AU"/>
+        </w:rPr>
+        <w:t xml:space="preserve"> Here</w:t>
+      </w:r>
+      <w:r>
+        <w:rPr>
+          <w:rFonts w:ascii="Times New Roman" w:eastAsia="Times New Roman" w:hAnsi="Times New Roman" w:cs="Times New Roman"/>
+          <w:sz w:val="20"/>
+          <w:szCs w:val="20"/>
+          <w:lang w:eastAsia="en-AU"/>
+        </w:rPr>
+        <w:t xml:space="preserve"> </w:t>
+      </w:r>
+      <w:r>
+        <w:rPr>
+          <w:rFonts w:ascii="Times New Roman" w:eastAsia="Times New Roman" w:hAnsi="Times New Roman" w:cs="Times New Roman"/>
+          <w:sz w:val="20"/>
+          <w:szCs w:val="20"/>
+          <w:lang w:eastAsia="en-AU"/>
+        </w:rPr>
+        <w:t>",</w:t>
+      </w:r>
+    </w:p>
+    <w:p>
+      <w:pPr>
+        <w:spacing w:after="240" w:line="240" w:lineRule="auto"/>
+        <w:rPr>
+          <w:rFonts w:ascii="Times New Roman" w:eastAsia="Times New Roman" w:hAnsi="Times New Roman" w:cs="Times New Roman"/>
+          <w:sz w:val="20"/>
+          <w:szCs w:val="20"/>
+          <w:lang w:eastAsia="en-AU"/>
+        </w:rPr>
+      </w:pPr>
+      <w:r>
+        <w:rPr>
+          <w:rFonts w:ascii="Times New Roman" w:eastAsia="Times New Roman" w:hAnsi="Times New Roman" w:cs="Times New Roman"/>
+          <w:sz w:val="20"/>
+          <w:szCs w:val="20"/>
+          <w:lang w:eastAsia="en-AU"/>
+        </w:rPr>
+        <w:t xml:space="preserve">    "PhoneNumber": "</w:t>
+      </w:r>
+      <w:r>
+        <w:rPr>
+          <w:rFonts w:ascii="Times New Roman" w:eastAsia="Times New Roman" w:hAnsi="Times New Roman" w:cs="Times New Roman"/>
+          <w:sz w:val="20"/>
+          <w:szCs w:val="20"/>
+          <w:lang w:eastAsia="en-AU"/>
+        </w:rPr>
+        <w:t xml:space="preserve"> </w:t>
+      </w:r>
+      <w:r>
+        <w:rPr>
+          <w:rFonts w:ascii="Times New Roman" w:eastAsia="Times New Roman" w:hAnsi="Times New Roman" w:cs="Times New Roman"/>
+          <w:sz w:val="20"/>
+          <w:szCs w:val="20"/>
+          <w:lang w:eastAsia="en-AU"/>
+        </w:rPr>
+        <w:t>Insert</w:t>
+      </w:r>
+      <w:r>
+        <w:rPr>
+          <w:rFonts w:ascii="Times New Roman" w:eastAsia="Times New Roman" w:hAnsi="Times New Roman" w:cs="Times New Roman"/>
+          <w:sz w:val="20"/>
+          <w:szCs w:val="20"/>
+          <w:lang w:eastAsia="en-AU"/>
+        </w:rPr>
+        <w:t xml:space="preserve"> Fake</w:t>
+      </w:r>
+      <w:r>
+        <w:rPr>
+          <w:rFonts w:ascii="Times New Roman" w:eastAsia="Times New Roman" w:hAnsi="Times New Roman" w:cs="Times New Roman"/>
+          <w:sz w:val="20"/>
+          <w:szCs w:val="20"/>
+          <w:lang w:eastAsia="en-AU"/>
+        </w:rPr>
+        <w:t xml:space="preserve"> </w:t>
+      </w:r>
+      <w:r>
+        <w:rPr>
+          <w:rFonts w:ascii="Times New Roman" w:eastAsia="Times New Roman" w:hAnsi="Times New Roman" w:cs="Times New Roman"/>
+          <w:sz w:val="20"/>
+          <w:szCs w:val="20"/>
+          <w:lang w:eastAsia="en-AU"/>
+        </w:rPr>
+        <w:t>PhoneNumber</w:t>
+      </w:r>
+      <w:r>
+        <w:rPr>
+          <w:rFonts w:ascii="Times New Roman" w:eastAsia="Times New Roman" w:hAnsi="Times New Roman" w:cs="Times New Roman"/>
+          <w:sz w:val="20"/>
+          <w:szCs w:val="20"/>
+          <w:lang w:eastAsia="en-AU"/>
+        </w:rPr>
+        <w:t xml:space="preserve"> Here</w:t>
+      </w:r>
+      <w:r>
+        <w:rPr>
+          <w:rFonts w:ascii="Times New Roman" w:eastAsia="Times New Roman" w:hAnsi="Times New Roman" w:cs="Times New Roman"/>
+          <w:sz w:val="20"/>
+          <w:szCs w:val="20"/>
+          <w:lang w:eastAsia="en-AU"/>
+        </w:rPr>
+        <w:t xml:space="preserve"> </w:t>
+      </w:r>
+      <w:r>
+        <w:rPr>
+          <w:rFonts w:ascii="Times New Roman" w:eastAsia="Times New Roman" w:hAnsi="Times New Roman" w:cs="Times New Roman"/>
+          <w:sz w:val="20"/>
+          <w:szCs w:val="20"/>
+          <w:lang w:eastAsia="en-AU"/>
+        </w:rPr>
+        <w:t>",</w:t>
+      </w:r>
+    </w:p>
+    <w:p>
+      <w:pPr>
+        <w:spacing w:after="240" w:line="240" w:lineRule="auto"/>
+        <w:rPr>
+          <w:rFonts w:ascii="Times New Roman" w:eastAsia="Times New Roman" w:hAnsi="Times New Roman" w:cs="Times New Roman"/>
+          <w:sz w:val="20"/>
+          <w:szCs w:val="20"/>
+          <w:lang w:eastAsia="en-AU"/>
+        </w:rPr>
+      </w:pPr>
+      <w:r>
+        <w:rPr>
+          <w:rFonts w:ascii="Times New Roman" w:eastAsia="Times New Roman" w:hAnsi="Times New Roman" w:cs="Times New Roman"/>
+          <w:sz w:val="20"/>
+          <w:szCs w:val="20"/>
+          <w:lang w:eastAsia="en-AU"/>
+        </w:rPr>
+        <w:t xml:space="preserve">    "Email": "</w:t>
+      </w:r>
+      <w:r>
+        <w:rPr>
+          <w:rFonts w:ascii="Times New Roman" w:eastAsia="Times New Roman" w:hAnsi="Times New Roman" w:cs="Times New Roman"/>
+          <w:sz w:val="20"/>
+          <w:szCs w:val="20"/>
+          <w:lang w:eastAsia="en-AU"/>
+        </w:rPr>
+        <w:t xml:space="preserve"> </w:t>
+      </w:r>
+      <w:r>
+        <w:rPr>
+          <w:rFonts w:ascii="Times New Roman" w:eastAsia="Times New Roman" w:hAnsi="Times New Roman" w:cs="Times New Roman"/>
+          <w:sz w:val="20"/>
+          <w:szCs w:val="20"/>
+          <w:lang w:eastAsia="en-AU"/>
+        </w:rPr>
+        <w:t>Insert</w:t>
+      </w:r>
+      <w:r>
+        <w:rPr>
+          <w:rFonts w:ascii="Times New Roman" w:eastAsia="Times New Roman" w:hAnsi="Times New Roman" w:cs="Times New Roman"/>
+          <w:sz w:val="20"/>
+          <w:szCs w:val="20"/>
+          <w:lang w:eastAsia="en-AU"/>
+        </w:rPr>
+        <w:t xml:space="preserve"> Fake</w:t>
+      </w:r>
+      <w:r>
+        <w:rPr>
+          <w:rFonts w:ascii="Times New Roman" w:eastAsia="Times New Roman" w:hAnsi="Times New Roman" w:cs="Times New Roman"/>
+          <w:sz w:val="20"/>
+          <w:szCs w:val="20"/>
+          <w:lang w:eastAsia="en-AU"/>
+        </w:rPr>
+        <w:t xml:space="preserve"> </w:t>
+      </w:r>
+      <w:r>
+        <w:rPr>
+          <w:rFonts w:ascii="Times New Roman" w:eastAsia="Times New Roman" w:hAnsi="Times New Roman" w:cs="Times New Roman"/>
+          <w:sz w:val="20"/>
+          <w:szCs w:val="20"/>
+          <w:lang w:eastAsia="en-AU"/>
+        </w:rPr>
+        <w:t>Email</w:t>
+      </w:r>
+      <w:r>
+        <w:rPr>
+          <w:rFonts w:ascii="Times New Roman" w:eastAsia="Times New Roman" w:hAnsi="Times New Roman" w:cs="Times New Roman"/>
+          <w:sz w:val="20"/>
+          <w:szCs w:val="20"/>
+          <w:lang w:eastAsia="en-AU"/>
+        </w:rPr>
+        <w:t xml:space="preserve"> Here</w:t>
+      </w:r>
+      <w:r>
+        <w:rPr>
+          <w:rFonts w:ascii="Times New Roman" w:eastAsia="Times New Roman" w:hAnsi="Times New Roman" w:cs="Times New Roman"/>
+          <w:sz w:val="20"/>
+          <w:szCs w:val="20"/>
+          <w:lang w:eastAsia="en-AU"/>
+        </w:rPr>
+        <w:t xml:space="preserve"> </w:t>
+      </w:r>
+      <w:r>
+        <w:rPr>
+          <w:rFonts w:ascii="Times New Roman" w:eastAsia="Times New Roman" w:hAnsi="Times New Roman" w:cs="Times New Roman"/>
+          <w:sz w:val="20"/>
+          <w:szCs w:val="20"/>
+          <w:lang w:eastAsia="en-AU"/>
+        </w:rPr>
+        <w:t>",</w:t>
+      </w:r>
+    </w:p>
+    <w:p>
+      <w:pPr>
+        <w:spacing w:after="240" w:line="240" w:lineRule="auto"/>
+        <w:rPr>
+          <w:rFonts w:ascii="Times New Roman" w:eastAsia="Times New Roman" w:hAnsi="Times New Roman" w:cs="Times New Roman"/>
+          <w:sz w:val="20"/>
+          <w:szCs w:val="20"/>
+          <w:lang w:eastAsia="en-AU"/>
+        </w:rPr>
+      </w:pPr>
+      <w:r>
+        <w:rPr>
+          <w:rFonts w:ascii="Times New Roman" w:eastAsia="Times New Roman" w:hAnsi="Times New Roman" w:cs="Times New Roman"/>
+          <w:sz w:val="20"/>
+          <w:szCs w:val="20"/>
+          <w:lang w:eastAsia="en-AU"/>
+        </w:rPr>
+        <w:t xml:space="preserve">    "</w:t>
+      </w:r>
+      <w:proofErr w:type="spellStart"/>
+      <w:r>
+        <w:rPr>
+          <w:rFonts w:ascii="Times New Roman" w:eastAsia="Times New Roman" w:hAnsi="Times New Roman" w:cs="Times New Roman"/>
+          <w:sz w:val="20"/>
+          <w:szCs w:val="20"/>
+          <w:lang w:eastAsia="en-AU"/>
+        </w:rPr>
+        <w:t>Facebook_ID</w:t>
+      </w:r>
+      <w:proofErr w:type="spellEnd"/>
+      <w:r>
+        <w:rPr>
+          <w:rFonts w:ascii="Times New Roman" w:eastAsia="Times New Roman" w:hAnsi="Times New Roman" w:cs="Times New Roman"/>
+          <w:sz w:val="20"/>
+          <w:szCs w:val="20"/>
+          <w:lang w:eastAsia="en-AU"/>
+        </w:rPr>
+        <w:t>": "</w:t>
+      </w:r>
+      <w:r>
+        <w:rPr>
+          <w:rFonts w:ascii="Times New Roman" w:eastAsia="Times New Roman" w:hAnsi="Times New Roman" w:cs="Times New Roman"/>
+          <w:sz w:val="20"/>
+          <w:szCs w:val="20"/>
+          <w:lang w:eastAsia="en-AU"/>
+        </w:rPr>
+        <w:t xml:space="preserve">Insert Fake </w:t>
+      </w:r>
+      <w:proofErr w:type="spellStart"/>
+      <w:r>
+        <w:rPr>
+          <w:rFonts w:ascii="Times New Roman" w:eastAsia="Times New Roman" w:hAnsi="Times New Roman" w:cs="Times New Roman"/>
+          <w:sz w:val="20"/>
+          <w:szCs w:val="20"/>
+          <w:lang w:eastAsia="en-AU"/>
+        </w:rPr>
+        <w:t>FaceBook</w:t>
+      </w:r>
+      <w:proofErr w:type="spellEnd"/>
+      <w:r>
+        <w:rPr>
+          <w:rFonts w:ascii="Times New Roman" w:eastAsia="Times New Roman" w:hAnsi="Times New Roman" w:cs="Times New Roman"/>
+          <w:sz w:val="20"/>
+          <w:szCs w:val="20"/>
+          <w:lang w:eastAsia="en-AU"/>
+        </w:rPr>
+        <w:t xml:space="preserve"> ID Here</w:t>
+      </w:r>
+      <w:r>
+        <w:rPr>
+          <w:rFonts w:ascii="Times New Roman" w:eastAsia="Times New Roman" w:hAnsi="Times New Roman" w:cs="Times New Roman"/>
+          <w:sz w:val="20"/>
+          <w:szCs w:val="20"/>
+          <w:lang w:eastAsia="en-AU"/>
+        </w:rPr>
+        <w:t>",</w:t>
+      </w:r>
+    </w:p>
+    <w:p>
+      <w:pPr>
+        <w:spacing w:after="240" w:line="240" w:lineRule="auto"/>
+        <w:rPr>
+          <w:rFonts w:ascii="Times New Roman" w:eastAsia="Times New Roman" w:hAnsi="Times New Roman" w:cs="Times New Roman"/>
+          <w:sz w:val="20"/>
+          <w:szCs w:val="20"/>
+          <w:lang w:eastAsia="en-AU"/>
+        </w:rPr>
+      </w:pPr>
+      <w:r>
+        <w:rPr>
+          <w:rFonts w:ascii="Times New Roman" w:eastAsia="Times New Roman" w:hAnsi="Times New Roman" w:cs="Times New Roman"/>
+          <w:sz w:val="20"/>
+          <w:szCs w:val="20"/>
+          <w:lang w:eastAsia="en-AU"/>
+        </w:rPr>
+        <w:t xml:space="preserve">    "Qualification": "</w:t>
+      </w:r>
+      <w:r>
+        <w:rPr>
+          <w:rFonts w:ascii="Arial" w:eastAsia="Times New Roman" w:hAnsi="Arial" w:cs="Arial"/>
+          <w:color w:val="000000"/>
+          <w:lang w:eastAsia="en-AU"/>
+        </w:rPr>
+        <w:t xml:space="preserve"> </w:t>
+      </w:r>
+      <w:r>
+        <w:rPr>
+          <w:rFonts w:ascii="Arial" w:eastAsia="Times New Roman" w:hAnsi="Arial" w:cs="Arial"/>
+          <w:color w:val="000000"/>
+          <w:lang w:eastAsia="en-AU"/>
+        </w:rPr>
+        <w:t>Bachelor</w:t>
+      </w:r>
+      <w:r>
+        <w:rPr>
+          <w:rFonts w:ascii="Times New Roman" w:eastAsia="Times New Roman" w:hAnsi="Times New Roman" w:cs="Times New Roman"/>
+          <w:sz w:val="20"/>
+          <w:szCs w:val="20"/>
+          <w:lang w:eastAsia="en-AU"/>
+        </w:rPr>
+        <w:t>",</w:t>
+      </w:r>
+    </w:p>
+    <w:p>
+      <w:pPr>
+        <w:spacing w:after="240" w:line="240" w:lineRule="auto"/>
+        <w:rPr>
+          <w:rFonts w:ascii="Times New Roman" w:eastAsia="Times New Roman" w:hAnsi="Times New Roman" w:cs="Times New Roman"/>
+          <w:sz w:val="20"/>
+          <w:szCs w:val="20"/>
+          <w:lang w:eastAsia="en-AU"/>
+        </w:rPr>
+      </w:pPr>
+      <w:r>
+        <w:rPr>
+          <w:rFonts w:ascii="Times New Roman" w:eastAsia="Times New Roman" w:hAnsi="Times New Roman" w:cs="Times New Roman"/>
+          <w:sz w:val="20"/>
+          <w:szCs w:val="20"/>
+          <w:lang w:eastAsia="en-AU"/>
+        </w:rPr>
+        <w:t xml:space="preserve">    "</w:t>
+      </w:r>
+      <w:proofErr w:type="spellStart"/>
+      <w:r>
+        <w:rPr>
+          <w:rFonts w:ascii="Times New Roman" w:eastAsia="Times New Roman" w:hAnsi="Times New Roman" w:cs="Times New Roman"/>
+          <w:sz w:val="20"/>
+          <w:szCs w:val="20"/>
+          <w:lang w:eastAsia="en-AU"/>
+        </w:rPr>
+        <w:t>Good_at</w:t>
+      </w:r>
+      <w:proofErr w:type="spellEnd"/>
+      <w:r>
+        <w:rPr>
+          <w:rFonts w:ascii="Times New Roman" w:eastAsia="Times New Roman" w:hAnsi="Times New Roman" w:cs="Times New Roman"/>
+          <w:sz w:val="20"/>
+          <w:szCs w:val="20"/>
+          <w:lang w:eastAsia="en-AU"/>
+        </w:rPr>
+        <w:t>": "</w:t>
+      </w:r>
+      <w:r>
+        <w:rPr>
+          <w:rFonts w:ascii="Arial" w:eastAsia="Times New Roman" w:hAnsi="Arial" w:cs="Arial"/>
+          <w:color w:val="000000"/>
+          <w:lang w:eastAsia="en-AU"/>
+        </w:rPr>
+        <w:t xml:space="preserve"> </w:t>
+      </w:r>
+      <w:r>
+        <w:rPr>
+          <w:rFonts w:ascii="Arial" w:eastAsia="Times New Roman" w:hAnsi="Arial" w:cs="Arial"/>
+          <w:color w:val="000000"/>
+          <w:lang w:eastAsia="en-AU"/>
+        </w:rPr>
+        <w:t>Violin</w:t>
+      </w:r>
+      <w:r>
+        <w:rPr>
+          <w:rFonts w:ascii="Times New Roman" w:eastAsia="Times New Roman" w:hAnsi="Times New Roman" w:cs="Times New Roman"/>
+          <w:sz w:val="20"/>
+          <w:szCs w:val="20"/>
+          <w:lang w:eastAsia="en-AU"/>
+        </w:rPr>
+        <w:t>",</w:t>
+      </w:r>
+    </w:p>
+    <w:p>
+      <w:pPr>
+        <w:spacing w:after="240" w:line="240" w:lineRule="auto"/>
+        <w:rPr>
+          <w:rFonts w:ascii="Times New Roman" w:eastAsia="Times New Roman" w:hAnsi="Times New Roman" w:cs="Times New Roman"/>
+          <w:sz w:val="20"/>
+          <w:szCs w:val="20"/>
+          <w:lang w:eastAsia="en-AU"/>
+        </w:rPr>
+      </w:pPr>
+      <w:r>
+        <w:rPr>
+          <w:rFonts w:ascii="Times New Roman" w:eastAsia="Times New Roman" w:hAnsi="Times New Roman" w:cs="Times New Roman"/>
+          <w:sz w:val="20"/>
+          <w:szCs w:val="20"/>
+          <w:lang w:eastAsia="en-AU"/>
+        </w:rPr>
+        <w:t xml:space="preserve">    "</w:t>
+      </w:r>
+      <w:proofErr w:type="spellStart"/>
+      <w:r>
+        <w:rPr>
+          <w:rFonts w:ascii="Times New Roman" w:eastAsia="Times New Roman" w:hAnsi="Times New Roman" w:cs="Times New Roman"/>
+          <w:sz w:val="20"/>
+          <w:szCs w:val="20"/>
+          <w:lang w:eastAsia="en-AU"/>
+        </w:rPr>
+        <w:t>Personal_Description</w:t>
+      </w:r>
+      <w:proofErr w:type="spellEnd"/>
+      <w:r>
+        <w:rPr>
+          <w:rFonts w:ascii="Times New Roman" w:eastAsia="Times New Roman" w:hAnsi="Times New Roman" w:cs="Times New Roman"/>
+          <w:sz w:val="20"/>
+          <w:szCs w:val="20"/>
+          <w:lang w:eastAsia="en-AU"/>
+        </w:rPr>
+        <w:t>": "</w:t>
+      </w:r>
+      <w:r>
+        <w:rPr>
+          <w:rFonts w:ascii="Arial" w:eastAsia="Times New Roman" w:hAnsi="Arial" w:cs="Arial"/>
+          <w:color w:val="000000"/>
+          <w:lang w:eastAsia="en-AU"/>
+        </w:rPr>
+        <w:t>Bachelor of Fine Arts (Music) from Queensland University of Technology</w:t>
+      </w:r>
+      <w:r>
+        <w:rPr>
+          <w:rFonts w:ascii="Times New Roman" w:eastAsia="Times New Roman" w:hAnsi="Times New Roman" w:cs="Times New Roman"/>
+          <w:sz w:val="20"/>
+          <w:szCs w:val="20"/>
+          <w:lang w:eastAsia="en-AU"/>
+        </w:rPr>
+        <w:t xml:space="preserve"> </w:t>
+      </w:r>
+      <w:r>
+        <w:rPr>
+          <w:rFonts w:ascii="Times New Roman" w:eastAsia="Times New Roman" w:hAnsi="Times New Roman" w:cs="Times New Roman"/>
+          <w:sz w:val="20"/>
+          <w:szCs w:val="20"/>
+          <w:lang w:eastAsia="en-AU"/>
+        </w:rPr>
+        <w:t>",</w:t>
+      </w:r>
+    </w:p>
+    <w:p>
+      <w:pPr>
+        <w:spacing w:after="240" w:line="240" w:lineRule="auto"/>
+        <w:rPr>
+          <w:rFonts w:ascii="Times New Roman" w:eastAsia="Times New Roman" w:hAnsi="Times New Roman" w:cs="Times New Roman"/>
+          <w:sz w:val="20"/>
+          <w:szCs w:val="20"/>
+          <w:lang w:eastAsia="en-AU"/>
+        </w:rPr>
+      </w:pPr>
+      <w:r>
+        <w:rPr>
+          <w:rFonts w:ascii="Times New Roman" w:eastAsia="Times New Roman" w:hAnsi="Times New Roman" w:cs="Times New Roman"/>
+          <w:sz w:val="20"/>
+          <w:szCs w:val="20"/>
+          <w:lang w:eastAsia="en-AU"/>
+        </w:rPr>
+        <w:t xml:space="preserve">    "</w:t>
+      </w:r>
+      <w:proofErr w:type="spellStart"/>
+      <w:r>
+        <w:rPr>
+          <w:rFonts w:ascii="Times New Roman" w:eastAsia="Times New Roman" w:hAnsi="Times New Roman" w:cs="Times New Roman"/>
+          <w:sz w:val="20"/>
+          <w:szCs w:val="20"/>
+          <w:lang w:eastAsia="en-AU"/>
+        </w:rPr>
+        <w:t>Teachering_Experience</w:t>
+      </w:r>
+      <w:proofErr w:type="spellEnd"/>
+      <w:r>
+        <w:rPr>
+          <w:rFonts w:ascii="Times New Roman" w:eastAsia="Times New Roman" w:hAnsi="Times New Roman" w:cs="Times New Roman"/>
+          <w:sz w:val="20"/>
+          <w:szCs w:val="20"/>
+          <w:lang w:eastAsia="en-AU"/>
+        </w:rPr>
+        <w:t>": "</w:t>
+      </w:r>
+      <w:r>
+        <w:rPr>
+          <w:rFonts w:ascii="Times New Roman" w:eastAsia="Times New Roman" w:hAnsi="Times New Roman" w:cs="Times New Roman"/>
+          <w:sz w:val="20"/>
+          <w:szCs w:val="20"/>
+          <w:lang w:eastAsia="en-AU"/>
+        </w:rPr>
+        <w:t xml:space="preserve">Ten </w:t>
+      </w:r>
+      <w:proofErr w:type="spellStart"/>
+      <w:r>
+        <w:rPr>
+          <w:rFonts w:ascii="Times New Roman" w:eastAsia="Times New Roman" w:hAnsi="Times New Roman" w:cs="Times New Roman"/>
+          <w:sz w:val="20"/>
+          <w:szCs w:val="20"/>
+          <w:lang w:eastAsia="en-AU"/>
+        </w:rPr>
+        <w:t>years experience</w:t>
+      </w:r>
+      <w:proofErr w:type="spellEnd"/>
+      <w:r>
+        <w:rPr>
+          <w:rFonts w:ascii="Times New Roman" w:eastAsia="Times New Roman" w:hAnsi="Times New Roman" w:cs="Times New Roman"/>
+          <w:sz w:val="20"/>
+          <w:szCs w:val="20"/>
+          <w:lang w:eastAsia="en-AU"/>
+        </w:rPr>
+        <w:t xml:space="preserve"> </w:t>
+      </w:r>
+      <w:r>
+        <w:rPr>
+          <w:rFonts w:ascii="Times New Roman" w:eastAsia="Times New Roman" w:hAnsi="Times New Roman" w:cs="Times New Roman"/>
+          <w:sz w:val="20"/>
+          <w:szCs w:val="20"/>
+          <w:lang w:eastAsia="en-AU"/>
+        </w:rPr>
+        <w:t>",</w:t>
+      </w:r>
+    </w:p>
+    <w:p>
+      <w:pPr>
+        <w:spacing w:after="240" w:line="240" w:lineRule="auto"/>
+        <w:rPr>
+          <w:rFonts w:ascii="Times New Roman" w:eastAsia="Times New Roman" w:hAnsi="Times New Roman" w:cs="Times New Roman"/>
+          <w:sz w:val="20"/>
+          <w:szCs w:val="20"/>
+          <w:lang w:eastAsia="en-AU"/>
+        </w:rPr>
+      </w:pPr>
+      <w:r>
+        <w:rPr>
+          <w:rFonts w:ascii="Times New Roman" w:eastAsia="Times New Roman" w:hAnsi="Times New Roman" w:cs="Times New Roman"/>
+          <w:sz w:val="20"/>
+          <w:szCs w:val="20"/>
+          <w:lang w:eastAsia="en-AU"/>
+        </w:rPr>
+        <w:t xml:space="preserve">    "</w:t>
+      </w:r>
+      <w:proofErr w:type="spellStart"/>
+      <w:r>
+        <w:rPr>
+          <w:rFonts w:ascii="Times New Roman" w:eastAsia="Times New Roman" w:hAnsi="Times New Roman" w:cs="Times New Roman"/>
+          <w:sz w:val="20"/>
+          <w:szCs w:val="20"/>
+          <w:lang w:eastAsia="en-AU"/>
+        </w:rPr>
+        <w:t>Music_skill</w:t>
+      </w:r>
+      <w:proofErr w:type="spellEnd"/>
+      <w:r>
+        <w:rPr>
+          <w:rFonts w:ascii="Times New Roman" w:eastAsia="Times New Roman" w:hAnsi="Times New Roman" w:cs="Times New Roman"/>
+          <w:sz w:val="20"/>
+          <w:szCs w:val="20"/>
+          <w:lang w:eastAsia="en-AU"/>
+        </w:rPr>
+        <w:t xml:space="preserve">": "Piano </w:t>
+      </w:r>
+      <w:proofErr w:type="spellStart"/>
+      <w:r>
+        <w:rPr>
+          <w:rFonts w:ascii="Times New Roman" w:eastAsia="Times New Roman" w:hAnsi="Times New Roman" w:cs="Times New Roman"/>
+          <w:sz w:val="20"/>
+          <w:szCs w:val="20"/>
+          <w:lang w:eastAsia="en-AU"/>
+        </w:rPr>
+        <w:t>dfhodaifhosdihf</w:t>
+      </w:r>
+      <w:proofErr w:type="spellEnd"/>
+      <w:r>
+        <w:rPr>
+          <w:rFonts w:ascii="Times New Roman" w:eastAsia="Times New Roman" w:hAnsi="Times New Roman" w:cs="Times New Roman"/>
+          <w:sz w:val="20"/>
+          <w:szCs w:val="20"/>
+          <w:lang w:eastAsia="en-AU"/>
+        </w:rPr>
+        <w:t>",</w:t>
+      </w:r>
+    </w:p>
+    <w:p>
+      <w:pPr>
+        <w:spacing w:after="240" w:line="240" w:lineRule="auto"/>
+        <w:rPr>
+          <w:rFonts w:ascii="Times New Roman" w:eastAsia="Times New Roman" w:hAnsi="Times New Roman" w:cs="Times New Roman"/>
+          <w:sz w:val="20"/>
+          <w:szCs w:val="20"/>
+          <w:lang w:eastAsia="en-AU"/>
+        </w:rPr>
+      </w:pPr>
+      <w:r>
+        <w:rPr>
+          <w:rFonts w:ascii="Times New Roman" w:eastAsia="Times New Roman" w:hAnsi="Times New Roman" w:cs="Times New Roman"/>
+          <w:sz w:val="20"/>
+          <w:szCs w:val="20"/>
+          <w:lang w:eastAsia="en-AU"/>
+        </w:rPr>
+        <w:t xml:space="preserve">    "</w:t>
+      </w:r>
+      <w:proofErr w:type="spellStart"/>
+      <w:r>
+        <w:rPr>
+          <w:rFonts w:ascii="Times New Roman" w:eastAsia="Times New Roman" w:hAnsi="Times New Roman" w:cs="Times New Roman"/>
+          <w:sz w:val="20"/>
+          <w:szCs w:val="20"/>
+          <w:lang w:eastAsia="en-AU"/>
+        </w:rPr>
+        <w:t>Language_skill</w:t>
+      </w:r>
+      <w:proofErr w:type="spellEnd"/>
+      <w:r>
+        <w:rPr>
+          <w:rFonts w:ascii="Times New Roman" w:eastAsia="Times New Roman" w:hAnsi="Times New Roman" w:cs="Times New Roman"/>
+          <w:sz w:val="20"/>
+          <w:szCs w:val="20"/>
+          <w:lang w:eastAsia="en-AU"/>
+        </w:rPr>
+        <w:t>": "English</w:t>
+      </w:r>
+      <w:r>
+        <w:rPr>
+          <w:rFonts w:ascii="Times New Roman" w:eastAsia="Times New Roman" w:hAnsi="Times New Roman" w:cs="Times New Roman"/>
+          <w:sz w:val="20"/>
+          <w:szCs w:val="20"/>
+          <w:lang w:eastAsia="en-AU"/>
+        </w:rPr>
+        <w:t xml:space="preserve"> </w:t>
+      </w:r>
+      <w:r>
+        <w:rPr>
+          <w:rFonts w:ascii="Times New Roman" w:eastAsia="Times New Roman" w:hAnsi="Times New Roman" w:cs="Times New Roman"/>
+          <w:sz w:val="20"/>
+          <w:szCs w:val="20"/>
+          <w:lang w:eastAsia="en-AU"/>
+        </w:rPr>
+        <w:t>",</w:t>
+      </w:r>
+    </w:p>
+    <w:p>
+      <w:pPr>
+        <w:spacing w:after="240" w:line="240" w:lineRule="auto"/>
+        <w:rPr>
+          <w:rFonts w:ascii="Times New Roman" w:eastAsia="Times New Roman" w:hAnsi="Times New Roman" w:cs="Times New Roman"/>
+          <w:sz w:val="20"/>
+          <w:szCs w:val="20"/>
+          <w:lang w:eastAsia="en-AU"/>
+        </w:rPr>
+      </w:pPr>
+      <w:r>
+        <w:rPr>
+          <w:rFonts w:ascii="Times New Roman" w:eastAsia="Times New Roman" w:hAnsi="Times New Roman" w:cs="Times New Roman"/>
+          <w:sz w:val="20"/>
+          <w:szCs w:val="20"/>
+          <w:lang w:eastAsia="en-AU"/>
+        </w:rPr>
+        <w:t xml:space="preserve">    "</w:t>
+      </w:r>
+      <w:proofErr w:type="spellStart"/>
+      <w:r>
+        <w:rPr>
+          <w:rFonts w:ascii="Times New Roman" w:eastAsia="Times New Roman" w:hAnsi="Times New Roman" w:cs="Times New Roman"/>
+          <w:sz w:val="20"/>
+          <w:szCs w:val="20"/>
+          <w:lang w:eastAsia="en-AU"/>
+        </w:rPr>
+        <w:t>Image_URL</w:t>
+      </w:r>
+      <w:proofErr w:type="spellEnd"/>
+      <w:r>
+        <w:rPr>
+          <w:rFonts w:ascii="Times New Roman" w:eastAsia="Times New Roman" w:hAnsi="Times New Roman" w:cs="Times New Roman"/>
+          <w:sz w:val="20"/>
+          <w:szCs w:val="20"/>
+          <w:lang w:eastAsia="en-AU"/>
+        </w:rPr>
+        <w:t>": "</w:t>
+      </w:r>
+      <w:r>
+        <w:rPr>
+          <w:rFonts w:ascii="Times New Roman" w:eastAsia="Times New Roman" w:hAnsi="Times New Roman" w:cs="Times New Roman"/>
+          <w:sz w:val="20"/>
+          <w:szCs w:val="20"/>
+          <w:lang w:eastAsia="en-AU"/>
+        </w:rPr>
+        <w:t xml:space="preserve">If you find image in internet put </w:t>
+      </w:r>
+      <w:proofErr w:type="spellStart"/>
+      <w:proofErr w:type="gramStart"/>
+      <w:r>
+        <w:rPr>
+          <w:rFonts w:ascii="Times New Roman" w:eastAsia="Times New Roman" w:hAnsi="Times New Roman" w:cs="Times New Roman"/>
+          <w:sz w:val="20"/>
+          <w:szCs w:val="20"/>
+          <w:lang w:eastAsia="en-AU"/>
+        </w:rPr>
+        <w:t>it’s</w:t>
+      </w:r>
+      <w:proofErr w:type="spellEnd"/>
+      <w:proofErr w:type="gramEnd"/>
+      <w:r>
+        <w:rPr>
+          <w:rFonts w:ascii="Times New Roman" w:eastAsia="Times New Roman" w:hAnsi="Times New Roman" w:cs="Times New Roman"/>
+          <w:sz w:val="20"/>
+          <w:szCs w:val="20"/>
+          <w:lang w:eastAsia="en-AU"/>
+        </w:rPr>
+        <w:t xml:space="preserve"> link here, if you want to your own pic leave it blank</w:t>
+      </w:r>
+      <w:r>
+        <w:rPr>
+          <w:rFonts w:ascii="Times New Roman" w:eastAsia="Times New Roman" w:hAnsi="Times New Roman" w:cs="Times New Roman"/>
+          <w:sz w:val="20"/>
+          <w:szCs w:val="20"/>
+          <w:lang w:eastAsia="en-AU"/>
+        </w:rPr>
+        <w:t>"</w:t>
+      </w:r>
+    </w:p>
+    <w:p>
+      <w:pPr>
+        <w:spacing w:after="240" w:line="240" w:lineRule="auto"/>
+        <w:rPr>
+          <w:rFonts w:ascii="Times New Roman" w:eastAsia="Times New Roman" w:hAnsi="Times New Roman" w:cs="Times New Roman"/>
+          <w:sz w:val="20"/>
+          <w:szCs w:val="20"/>
+          <w:lang w:eastAsia="en-AU"/>
+        </w:rPr>
+      </w:pPr>
+      <w:r>
+        <w:rPr>
+          <w:rFonts w:ascii="Times New Roman" w:eastAsia="Times New Roman" w:hAnsi="Times New Roman" w:cs="Times New Roman"/>
+          <w:sz w:val="20"/>
+          <w:szCs w:val="20"/>
+          <w:lang w:eastAsia="en-AU"/>
+        </w:rPr>
+        <w:t>}</w:t>
+      </w:r>
+    </w:p>
+    <w:p>
+      <w:pPr>
+        <w:spacing w:after="0" w:line="240" w:lineRule="auto"/>
+        <w:rPr>
+          <w:rFonts w:ascii="Times New Roman" w:eastAsia="Times New Roman" w:hAnsi="Times New Roman" w:cs="Times New Roman"/>
+          <w:sz w:val="24"/>
+          <w:szCs w:val="24"/>
+          <w:lang w:eastAsia="en-AU"/>
+        </w:rPr>
+      </w:pPr>
+      <w:r>
+        <w:rPr>
+          <w:rFonts w:ascii="Arial" w:eastAsia="Times New Roman" w:hAnsi="Arial" w:cs="Arial"/>
+          <w:color w:val="000000"/>
+          <w:lang w:eastAsia="en-AU"/>
+        </w:rPr>
+        <w:t>‘Terms and Conditions’</w:t>
+      </w:r>
+    </w:p>
+    <w:p>
+      <w:pPr>
+        <w:spacing w:after="0" w:line="240" w:lineRule="auto"/>
+        <w:rPr>
+          <w:rFonts w:ascii="Times New Roman" w:eastAsia="Times New Roman" w:hAnsi="Times New Roman" w:cs="Times New Roman"/>
+          <w:sz w:val="24"/>
+          <w:szCs w:val="24"/>
+          <w:lang w:eastAsia="en-AU"/>
+        </w:rPr>
+      </w:pPr>
+    </w:p>
+    <w:p>
+      <w:pPr>
+        <w:spacing w:after="0" w:line="240" w:lineRule="auto"/>
+        <w:rPr>
+          <w:rFonts w:ascii="Times New Roman" w:eastAsia="Times New Roman" w:hAnsi="Times New Roman" w:cs="Times New Roman"/>
+          <w:sz w:val="24"/>
+          <w:szCs w:val="24"/>
+          <w:lang w:eastAsia="en-AU"/>
+        </w:rPr>
+      </w:pPr>
+      <w:r>
+        <w:rPr>
+          <w:rFonts w:ascii="Arial" w:eastAsia="Times New Roman" w:hAnsi="Arial" w:cs="Arial"/>
+          <w:color w:val="000000"/>
+          <w:lang w:eastAsia="en-AU"/>
+        </w:rPr>
+        <w:t>Pinelands Music School will do its best to provide a safe and comfortable environment for our students to learn in, as well as provide the best possible experience and training available.</w:t>
+      </w:r>
+    </w:p>
+    <w:p>
+      <w:pPr>
+        <w:spacing w:after="0" w:line="240" w:lineRule="auto"/>
+        <w:rPr>
+          <w:rFonts w:ascii="Times New Roman" w:eastAsia="Times New Roman" w:hAnsi="Times New Roman" w:cs="Times New Roman"/>
+          <w:sz w:val="24"/>
+          <w:szCs w:val="24"/>
+          <w:lang w:eastAsia="en-AU"/>
+        </w:rPr>
+      </w:pPr>
+    </w:p>
+    <w:p>
+      <w:pPr>
+        <w:spacing w:after="0" w:line="240" w:lineRule="auto"/>
+        <w:rPr>
+          <w:rFonts w:ascii="Times New Roman" w:eastAsia="Times New Roman" w:hAnsi="Times New Roman" w:cs="Times New Roman"/>
+          <w:sz w:val="24"/>
+          <w:szCs w:val="24"/>
+          <w:lang w:eastAsia="en-AU"/>
+        </w:rPr>
+      </w:pPr>
+      <w:r>
+        <w:rPr>
+          <w:rFonts w:ascii="Arial" w:eastAsia="Times New Roman" w:hAnsi="Arial" w:cs="Arial"/>
+          <w:color w:val="000000"/>
+          <w:lang w:eastAsia="en-AU"/>
+        </w:rPr>
+        <w:t>It is expected that students will attend lessons punctually and prepared to learn, including (but not limited to): respectable appearance, a positive attitude, and any required materials (music books, private instruments, etc).</w:t>
+      </w:r>
+    </w:p>
+    <w:p/>
     <w:sectPr>
       <w:pgSz w:w="11906" w:h="16838"/>
       <w:pgMar w:top="1440" w:right="1440" w:bottom="1440" w:left="1440" w:header="708" w:footer="708" w:gutter="0"/>
@@ -1214,7 +2152,7 @@
 </file>
 
 <file path=word/numbering.xml><?xml version="1.0" encoding="utf-8"?>
-<w:numbering xmlns:wpc="http://schemas.microsoft.com/office/word/2010/wordprocessingCanvas" xmlns:cx="http://schemas.microsoft.com/office/drawing/2014/chartex" xmlns:cx1="http://schemas.microsoft.com/office/drawing/2015/9/8/chartex" xmlns:cx2="http://schemas.microsoft.com/office/drawing/2015/10/21/chartex" xmlns:mc="http://schemas.openxmlformats.org/markup-compatibility/2006" xmlns:o="urn:schemas-microsoft-com:office:office" xmlns:r="http://schemas.openxmlformats.org/officeDocument/2006/relationships" xmlns:m="http://schemas.openxmlformats.org/officeDocument/2006/math" xmlns:v="urn:schemas-microsoft-com:vml" xmlns:wp14="http://schemas.microsoft.com/office/word/2010/wordprocessingDrawing" xmlns:wp="http://schemas.openxmlformats.org/drawingml/2006/wordprocessingDrawing" xmlns:w10="urn:schemas-microsoft-com:office:word" xmlns:w="http://schemas.openxmlformats.org/wordprocessingml/2006/main" xmlns:w14="http://schemas.microsoft.com/office/word/2010/wordml" xmlns:w15="http://schemas.microsoft.com/office/word/2012/wordml" xmlns:w16se="http://schemas.microsoft.com/office/word/2015/wordml/symex" xmlns:wpg="http://schemas.microsoft.com/office/word/2010/wordprocessingGroup" xmlns:wpi="http://schemas.microsoft.com/office/word/2010/wordprocessingInk" xmlns:wne="http://schemas.microsoft.com/office/word/2006/wordml" xmlns:wps="http://schemas.microsoft.com/office/word/2010/wordprocessingShape" mc:Ignorable="w14 w15 w16se wp14">
+<w:numbering xmlns:wpc="http://schemas.microsoft.com/office/word/2010/wordprocessingCanvas" xmlns:cx="http://schemas.microsoft.com/office/drawing/2014/chartex" xmlns:cx1="http://schemas.microsoft.com/office/drawing/2015/9/8/chartex" xmlns:cx2="http://schemas.microsoft.com/office/drawing/2015/10/21/chartex" xmlns:cx3="http://schemas.microsoft.com/office/drawing/2016/5/9/chartex" xmlns:cx4="http://schemas.microsoft.com/office/drawing/2016/5/10/chartex" xmlns:cx5="http://schemas.microsoft.com/office/drawing/2016/5/11/chartex" xmlns:cx6="http://schemas.microsoft.com/office/drawing/2016/5/12/chartex" xmlns:cx7="http://schemas.microsoft.com/office/drawing/2016/5/13/chartex" xmlns:cx8="http://schemas.microsoft.com/office/drawing/2016/5/14/chartex" xmlns:mc="http://schemas.openxmlformats.org/markup-compatibility/2006" xmlns:aink="http://schemas.microsoft.com/office/drawing/2016/ink" xmlns:am3d="http://schemas.microsoft.com/office/drawing/2017/model3d" xmlns:o="urn:schemas-microsoft-com:office:office" xmlns:r="http://schemas.openxmlformats.org/officeDocument/2006/relationships" xmlns:m="http://schemas.openxmlformats.org/officeDocument/2006/math" xmlns:v="urn:schemas-microsoft-com:vml" xmlns:wp14="http://schemas.microsoft.com/office/word/2010/wordprocessingDrawing" xmlns:wp="http://schemas.openxmlformats.org/drawingml/2006/wordprocessingDrawing" xmlns:w10="urn:schemas-microsoft-com:office:word" xmlns:w="http://schemas.openxmlformats.org/wordprocessingml/2006/main" xmlns:w14="http://schemas.microsoft.com/office/word/2010/wordml" xmlns:w15="http://schemas.microsoft.com/office/word/2012/wordml" xmlns:w16cid="http://schemas.microsoft.com/office/word/2016/wordml/cid" xmlns:w16se="http://schemas.microsoft.com/office/word/2015/wordml/symex" xmlns:wpg="http://schemas.microsoft.com/office/word/2010/wordprocessingGroup" xmlns:wpi="http://schemas.microsoft.com/office/word/2010/wordprocessingInk" xmlns:wne="http://schemas.microsoft.com/office/word/2006/wordml" xmlns:wps="http://schemas.microsoft.com/office/word/2010/wordprocessingShape" mc:Ignorable="w14 w15 w16se w16cid wp14">
   <w:abstractNum w:abstractNumId="0" w15:restartNumberingAfterBreak="0">
     <w:nsid w:val="08ED2BCF"/>
     <w:multiLevelType w:val="multilevel"/>
@@ -1979,11 +2917,11 @@
 </file>
 
 <file path=word/styles.xml><?xml version="1.0" encoding="utf-8"?>
-<w:styles xmlns:mc="http://schemas.openxmlformats.org/markup-compatibility/2006" xmlns:r="http://schemas.openxmlformats.org/officeDocument/2006/relationships" xmlns:w="http://schemas.openxmlformats.org/wordprocessingml/2006/main" xmlns:w14="http://schemas.microsoft.com/office/word/2010/wordml" xmlns:w15="http://schemas.microsoft.com/office/word/2012/wordml" xmlns:w16se="http://schemas.microsoft.com/office/word/2015/wordml/symex" mc:Ignorable="w14 w15 w16se">
+<w:styles xmlns:mc="http://schemas.openxmlformats.org/markup-compatibility/2006" xmlns:r="http://schemas.openxmlformats.org/officeDocument/2006/relationships" xmlns:w="http://schemas.openxmlformats.org/wordprocessingml/2006/main" xmlns:w14="http://schemas.microsoft.com/office/word/2010/wordml" xmlns:w15="http://schemas.microsoft.com/office/word/2012/wordml" xmlns:w16cid="http://schemas.microsoft.com/office/word/2016/wordml/cid" xmlns:w16se="http://schemas.microsoft.com/office/word/2015/wordml/symex" mc:Ignorable="w14 w15 w16se w16cid">
   <w:docDefaults>
     <w:rPrDefault>
       <w:rPr>
-        <w:rFonts w:asciiTheme="minorHAnsi" w:eastAsiaTheme="minorHAnsi" w:hAnsiTheme="minorHAnsi" w:cstheme="minorBidi"/>
+        <w:rFonts w:asciiTheme="minorHAnsi" w:eastAsiaTheme="minorEastAsia" w:hAnsiTheme="minorHAnsi" w:cstheme="minorBidi"/>
         <w:sz w:val="22"/>
         <w:szCs w:val="22"/>
         <w:lang w:val="en-AU" w:eastAsia="en-US" w:bidi="ar-SA"/>
@@ -1995,7 +2933,7 @@
       </w:pPr>
     </w:pPrDefault>
   </w:docDefaults>
-  <w:latentStyles w:defLockedState="0" w:defUIPriority="99" w:defSemiHidden="0" w:defUnhideWhenUsed="0" w:defQFormat="0" w:count="372">
+  <w:latentStyles w:defLockedState="0" w:defUIPriority="99" w:defSemiHidden="0" w:defUnhideWhenUsed="0" w:defQFormat="0" w:count="375">
     <w:lsdException w:name="Normal" w:uiPriority="0" w:qFormat="1"/>
     <w:lsdException w:name="heading 1" w:uiPriority="9" w:qFormat="1"/>
     <w:lsdException w:name="heading 2" w:semiHidden="1" w:uiPriority="9" w:unhideWhenUsed="1" w:qFormat="1"/>
@@ -2101,7 +3039,6 @@
     <w:lsdException w:name="HTML Sample" w:semiHidden="1" w:unhideWhenUsed="1"/>
     <w:lsdException w:name="HTML Typewriter" w:semiHidden="1" w:unhideWhenUsed="1"/>
     <w:lsdException w:name="HTML Variable" w:semiHidden="1" w:unhideWhenUsed="1"/>
-    <w:lsdException w:name="Normal Table" w:semiHidden="1" w:unhideWhenUsed="1"/>
     <w:lsdException w:name="annotation subject" w:semiHidden="1" w:unhideWhenUsed="1"/>
     <w:lsdException w:name="No List" w:semiHidden="1" w:unhideWhenUsed="1"/>
     <w:lsdException w:name="Outline List 1" w:semiHidden="1" w:unhideWhenUsed="1"/>
@@ -2146,7 +3083,6 @@
     <w:lsdException w:name="Table Professional" w:semiHidden="1" w:unhideWhenUsed="1"/>
     <w:lsdException w:name="Table Subtle 1" w:semiHidden="1" w:unhideWhenUsed="1"/>
     <w:lsdException w:name="Table Subtle 2" w:semiHidden="1" w:unhideWhenUsed="1"/>
-    <w:lsdException w:name="Table Web 1" w:semiHidden="1" w:unhideWhenUsed="1"/>
     <w:lsdException w:name="Table Web 2" w:semiHidden="1" w:unhideWhenUsed="1"/>
     <w:lsdException w:name="Table Web 3" w:semiHidden="1" w:unhideWhenUsed="1"/>
     <w:lsdException w:name="Balloon Text" w:semiHidden="1" w:unhideWhenUsed="1"/>
@@ -2368,18 +3304,21 @@
     <w:lsdException w:name="List Table 6 Colorful Accent 6" w:uiPriority="51"/>
     <w:lsdException w:name="List Table 7 Colorful Accent 6" w:uiPriority="52"/>
     <w:lsdException w:name="Mention" w:semiHidden="1" w:unhideWhenUsed="1"/>
+    <w:lsdException w:name="Smart Hyperlink" w:semiHidden="1" w:unhideWhenUsed="1"/>
+    <w:lsdException w:name="Hashtag" w:semiHidden="1" w:unhideWhenUsed="1"/>
+    <w:lsdException w:name="Unresolved Mention" w:semiHidden="1" w:unhideWhenUsed="1"/>
   </w:latentStyles>
-  <w:style w:type="paragraph" w:default="1" w:styleId="Normal">
+  <w:style w:type="paragraph" w:default="1" w:styleId="a">
     <w:name w:val="Normal"/>
     <w:qFormat/>
   </w:style>
-  <w:style w:type="character" w:default="1" w:styleId="DefaultParagraphFont">
+  <w:style w:type="character" w:default="1" w:styleId="a0">
     <w:name w:val="Default Paragraph Font"/>
     <w:uiPriority w:val="1"/>
     <w:semiHidden/>
     <w:unhideWhenUsed/>
   </w:style>
-  <w:style w:type="table" w:default="1" w:styleId="TableNormal">
+  <w:style w:type="table" w:default="1" w:styleId="a1">
     <w:name w:val="Normal Table"/>
     <w:uiPriority w:val="99"/>
     <w:semiHidden/>
@@ -2394,15 +3333,15 @@
       </w:tblCellMar>
     </w:tblPr>
   </w:style>
-  <w:style w:type="numbering" w:default="1" w:styleId="NoList">
+  <w:style w:type="numbering" w:default="1" w:styleId="a2">
     <w:name w:val="No List"/>
     <w:uiPriority w:val="99"/>
     <w:semiHidden/>
     <w:unhideWhenUsed/>
   </w:style>
-  <w:style w:type="paragraph" w:styleId="NormalWeb">
+  <w:style w:type="paragraph" w:styleId="Web">
     <w:name w:val="Normal (Web)"/>
-    <w:basedOn w:val="Normal"/>
+    <w:basedOn w:val="a"/>
     <w:uiPriority w:val="99"/>
     <w:semiHidden/>
     <w:unhideWhenUsed/>

</xml_diff>